<commit_message>
zurnalo ataskaita su new line
</commit_message>
<xml_diff>
--- a/template/apskaitaPart.docx
+++ b/template/apskaitaPart.docx
@@ -11,8 +11,6 @@
         </w:tabs>
         <w:ind w:firstLine="709"/>
       </w:pPr>
-      <w:bookmarkStart w:id="0" w:name="_GoBack"/>
-      <w:bookmarkEnd w:id="0"/>
       <w:r>
         <w:t>{VAISTAS}</w:t>
       </w:r>
@@ -617,8 +615,10 @@
               <w:rPr>
                 <w:sz w:val="20"/>
               </w:rPr>
-              <w:t xml:space="preserve">{DOKNR} </w:t>
-            </w:r>
+              <w:t>{DOKNR}</w:t>
+            </w:r>
+            <w:bookmarkStart w:id="0" w:name="_GoBack"/>
+            <w:bookmarkEnd w:id="0"/>
           </w:p>
         </w:tc>
         <w:tc>

</xml_diff>